<commit_message>
[ALT] Alteracao do Tutorial para Android
</commit_message>
<xml_diff>
--- a/Tutorial/Ambiente.docx
+++ b/Tutorial/Ambiente.docx
@@ -21,29 +21,7 @@
           <w:sz w:val="28"/>
           <w:szCs w:val="28"/>
         </w:rPr>
-        <w:t xml:space="preserve">Instalando </w:t>
-      </w:r>
-      <w:proofErr w:type="spellStart"/>
-      <w:r>
-        <w:rPr>
-          <w:rFonts w:cstheme="minorHAnsi"/>
-          <w:b/>
-          <w:bCs/>
-          <w:sz w:val="28"/>
-          <w:szCs w:val="28"/>
-        </w:rPr>
-        <w:t>Xamarin</w:t>
-      </w:r>
-      <w:proofErr w:type="spellEnd"/>
-      <w:r>
-        <w:rPr>
-          <w:rFonts w:cstheme="minorHAnsi"/>
-          <w:b/>
-          <w:bCs/>
-          <w:sz w:val="28"/>
-          <w:szCs w:val="28"/>
-        </w:rPr>
-        <w:t xml:space="preserve"> no Visual Studio Community 2019</w:t>
+        <w:t>Instalando Xamarin no Visual Studio Community 2019</w:t>
       </w:r>
     </w:p>
     <w:p>
@@ -104,11 +82,12 @@
       <w:r>
         <w:rPr>
           <w:rFonts w:cstheme="minorHAnsi"/>
+          <w:noProof/>
           <w:sz w:val="24"/>
           <w:szCs w:val="24"/>
         </w:rPr>
         <w:drawing>
-          <wp:inline distT="0" distB="0" distL="0" distR="0" wp14:anchorId="39A62E34" wp14:editId="6B917792">
+          <wp:inline distT="0" distB="0" distL="0" distR="0" wp14:anchorId="4E94E136" wp14:editId="4090C5AF">
             <wp:extent cx="5400040" cy="2416810"/>
             <wp:effectExtent l="0" t="0" r="0" b="2540"/>
             <wp:docPr id="1" name="Imagem 1"/>
@@ -182,11 +161,12 @@
       <w:r>
         <w:rPr>
           <w:rFonts w:cstheme="minorHAnsi"/>
+          <w:noProof/>
           <w:sz w:val="24"/>
           <w:szCs w:val="24"/>
         </w:rPr>
         <w:drawing>
-          <wp:inline distT="0" distB="0" distL="0" distR="0" wp14:anchorId="1F1A17DB" wp14:editId="56CBDBC2">
+          <wp:inline distT="0" distB="0" distL="0" distR="0" wp14:anchorId="0CFCA817" wp14:editId="53C921D8">
             <wp:extent cx="5400040" cy="3020060"/>
             <wp:effectExtent l="0" t="0" r="0" b="8890"/>
             <wp:docPr id="2" name="Imagem 2"/>
@@ -332,36 +312,16 @@
           <w:sz w:val="24"/>
           <w:szCs w:val="24"/>
         </w:rPr>
-        <w:t xml:space="preserve"> - </w:t>
-      </w:r>
-      <w:proofErr w:type="spellStart"/>
-      <w:r>
-        <w:rPr>
-          <w:rFonts w:cstheme="minorHAnsi"/>
-          <w:sz w:val="24"/>
-          <w:szCs w:val="24"/>
-        </w:rPr>
-        <w:t>Logar</w:t>
-      </w:r>
-      <w:proofErr w:type="spellEnd"/>
-      <w:r>
-        <w:rPr>
-          <w:rFonts w:cstheme="minorHAnsi"/>
-          <w:sz w:val="24"/>
-          <w:szCs w:val="24"/>
-        </w:rPr>
-        <w:t xml:space="preserve"> em sua conta (pode ser a da FURB), selecionar “Geral” na Configuração de Desenvolvimento. Selecione o </w:t>
-      </w:r>
-      <w:proofErr w:type="gramStart"/>
-      <w:r>
-        <w:rPr>
-          <w:rFonts w:cstheme="minorHAnsi"/>
-          <w:sz w:val="24"/>
-          <w:szCs w:val="24"/>
-        </w:rPr>
-        <w:t>tema(</w:t>
-      </w:r>
-      <w:proofErr w:type="gramEnd"/>
+        <w:t xml:space="preserve"> - Logar em sua conta (pode ser a da FURB), selecionar “Geral” na Configuração de Desenvolvimento. Selecione o </w:t>
+      </w:r>
+      <w:r>
+        <w:rPr>
+          <w:rFonts w:cstheme="minorHAnsi"/>
+          <w:sz w:val="24"/>
+          <w:szCs w:val="24"/>
+        </w:rPr>
+        <w:t>tema (</w:t>
+      </w:r>
       <w:r>
         <w:rPr>
           <w:rFonts w:cstheme="minorHAnsi"/>
@@ -382,11 +342,12 @@
       <w:r>
         <w:rPr>
           <w:rFonts w:cstheme="minorHAnsi"/>
+          <w:noProof/>
           <w:sz w:val="24"/>
           <w:szCs w:val="24"/>
         </w:rPr>
         <w:drawing>
-          <wp:inline distT="0" distB="0" distL="0" distR="0" wp14:anchorId="3EC720D9" wp14:editId="4B2D26C8">
+          <wp:inline distT="0" distB="0" distL="0" distR="0" wp14:anchorId="66242ABE" wp14:editId="14889B9C">
             <wp:extent cx="3490045" cy="4314825"/>
             <wp:effectExtent l="0" t="0" r="0" b="0"/>
             <wp:docPr id="3" name="Imagem 3"/>
@@ -430,6 +391,224 @@
           <w:szCs w:val="24"/>
         </w:rPr>
       </w:pPr>
+      <w:r>
+        <w:rPr>
+          <w:rFonts w:cstheme="minorHAnsi"/>
+          <w:sz w:val="24"/>
+          <w:szCs w:val="24"/>
+        </w:rPr>
+        <w:t>4º - Devemos configurar o Dispositivo Android no “Gerenciador de Dispositivos Android”</w:t>
+      </w:r>
+    </w:p>
+    <w:p>
+      <w:pPr>
+        <w:rPr>
+          <w:rFonts w:cstheme="minorHAnsi"/>
+          <w:sz w:val="24"/>
+          <w:szCs w:val="24"/>
+        </w:rPr>
+      </w:pPr>
+      <w:r>
+        <w:rPr>
+          <w:rFonts w:cstheme="minorHAnsi"/>
+          <w:sz w:val="24"/>
+          <w:szCs w:val="24"/>
+        </w:rPr>
+        <w:drawing>
+          <wp:inline distT="0" distB="0" distL="0" distR="0" wp14:anchorId="6F457ADD" wp14:editId="21D37FAB">
+            <wp:extent cx="5400040" cy="3205480"/>
+            <wp:effectExtent l="0" t="0" r="0" b="0"/>
+            <wp:docPr id="4" name="Imagem 4"/>
+            <wp:cNvGraphicFramePr>
+              <a:graphicFrameLocks xmlns:a="http://schemas.openxmlformats.org/drawingml/2006/main" noChangeAspect="1"/>
+            </wp:cNvGraphicFramePr>
+            <a:graphic xmlns:a="http://schemas.openxmlformats.org/drawingml/2006/main">
+              <a:graphicData uri="http://schemas.openxmlformats.org/drawingml/2006/picture">
+                <pic:pic xmlns:pic="http://schemas.openxmlformats.org/drawingml/2006/picture">
+                  <pic:nvPicPr>
+                    <pic:cNvPr id="1" name=""/>
+                    <pic:cNvPicPr/>
+                  </pic:nvPicPr>
+                  <pic:blipFill>
+                    <a:blip r:embed="rId8"/>
+                    <a:stretch>
+                      <a:fillRect/>
+                    </a:stretch>
+                  </pic:blipFill>
+                  <pic:spPr>
+                    <a:xfrm>
+                      <a:off x="0" y="0"/>
+                      <a:ext cx="5400040" cy="3205480"/>
+                    </a:xfrm>
+                    <a:prstGeom prst="rect">
+                      <a:avLst/>
+                    </a:prstGeom>
+                  </pic:spPr>
+                </pic:pic>
+              </a:graphicData>
+            </a:graphic>
+          </wp:inline>
+        </w:drawing>
+      </w:r>
+    </w:p>
+    <w:p>
+      <w:pPr>
+        <w:rPr>
+          <w:rFonts w:cstheme="minorHAnsi"/>
+          <w:sz w:val="24"/>
+          <w:szCs w:val="24"/>
+        </w:rPr>
+      </w:pPr>
+      <w:r>
+        <w:rPr>
+          <w:rFonts w:cstheme="minorHAnsi"/>
+          <w:sz w:val="24"/>
+          <w:szCs w:val="24"/>
+        </w:rPr>
+        <w:lastRenderedPageBreak/>
+        <w:t>Para esse projeto estou usando o Nexus 5:</w:t>
+      </w:r>
+    </w:p>
+    <w:p>
+      <w:pPr>
+        <w:rPr>
+          <w:rFonts w:cstheme="minorHAnsi"/>
+          <w:sz w:val="24"/>
+          <w:szCs w:val="24"/>
+        </w:rPr>
+      </w:pPr>
+      <w:r>
+        <w:rPr>
+          <w:rFonts w:cstheme="minorHAnsi"/>
+          <w:sz w:val="24"/>
+          <w:szCs w:val="24"/>
+        </w:rPr>
+        <w:drawing>
+          <wp:inline distT="0" distB="0" distL="0" distR="0" wp14:anchorId="3A1A526B" wp14:editId="75039A2A">
+            <wp:extent cx="5400040" cy="3385820"/>
+            <wp:effectExtent l="0" t="0" r="0" b="5080"/>
+            <wp:docPr id="5" name="Imagem 5"/>
+            <wp:cNvGraphicFramePr>
+              <a:graphicFrameLocks xmlns:a="http://schemas.openxmlformats.org/drawingml/2006/main" noChangeAspect="1"/>
+            </wp:cNvGraphicFramePr>
+            <a:graphic xmlns:a="http://schemas.openxmlformats.org/drawingml/2006/main">
+              <a:graphicData uri="http://schemas.openxmlformats.org/drawingml/2006/picture">
+                <pic:pic xmlns:pic="http://schemas.openxmlformats.org/drawingml/2006/picture">
+                  <pic:nvPicPr>
+                    <pic:cNvPr id="1" name=""/>
+                    <pic:cNvPicPr/>
+                  </pic:nvPicPr>
+                  <pic:blipFill>
+                    <a:blip r:embed="rId9"/>
+                    <a:stretch>
+                      <a:fillRect/>
+                    </a:stretch>
+                  </pic:blipFill>
+                  <pic:spPr>
+                    <a:xfrm>
+                      <a:off x="0" y="0"/>
+                      <a:ext cx="5400040" cy="3385820"/>
+                    </a:xfrm>
+                    <a:prstGeom prst="rect">
+                      <a:avLst/>
+                    </a:prstGeom>
+                  </pic:spPr>
+                </pic:pic>
+              </a:graphicData>
+            </a:graphic>
+          </wp:inline>
+        </w:drawing>
+      </w:r>
+    </w:p>
+    <w:p>
+      <w:pPr>
+        <w:rPr>
+          <w:rFonts w:cstheme="minorHAnsi"/>
+          <w:sz w:val="24"/>
+          <w:szCs w:val="24"/>
+        </w:rPr>
+      </w:pPr>
+      <w:r>
+        <w:rPr>
+          <w:rFonts w:cstheme="minorHAnsi"/>
+          <w:sz w:val="24"/>
+          <w:szCs w:val="24"/>
+        </w:rPr>
+        <w:t>Clique em Criar e depois em Iniciar.</w:t>
+      </w:r>
+    </w:p>
+    <w:p>
+      <w:pPr>
+        <w:jc w:val="center"/>
+        <w:rPr>
+          <w:rFonts w:cstheme="minorHAnsi"/>
+          <w:b/>
+          <w:bCs/>
+          <w:sz w:val="24"/>
+          <w:szCs w:val="24"/>
+        </w:rPr>
+      </w:pPr>
+      <w:r>
+        <w:rPr>
+          <w:rFonts w:cstheme="minorHAnsi"/>
+          <w:b/>
+          <w:bCs/>
+          <w:sz w:val="24"/>
+          <w:szCs w:val="24"/>
+        </w:rPr>
+        <w:t>Xamarin plataformas</w:t>
+      </w:r>
+    </w:p>
+    <w:p>
+      <w:pPr>
+        <w:rPr>
+          <w:rFonts w:cstheme="minorHAnsi"/>
+          <w:sz w:val="24"/>
+          <w:szCs w:val="24"/>
+        </w:rPr>
+      </w:pPr>
+      <w:r>
+        <w:rPr>
+          <w:rFonts w:cstheme="minorHAnsi"/>
+          <w:sz w:val="24"/>
+          <w:szCs w:val="24"/>
+        </w:rPr>
+        <w:t>1º - Xamarin Plataform – Subtituido pelo VS.</w:t>
+      </w:r>
+    </w:p>
+    <w:p>
+      <w:pPr>
+        <w:rPr>
+          <w:rFonts w:cstheme="minorHAnsi"/>
+          <w:sz w:val="24"/>
+          <w:szCs w:val="24"/>
+        </w:rPr>
+      </w:pPr>
+      <w:r>
+        <w:rPr>
+          <w:rFonts w:cstheme="minorHAnsi"/>
+          <w:sz w:val="24"/>
+          <w:szCs w:val="24"/>
+        </w:rPr>
+        <w:t>2º - Xanarin Test Cloud.</w:t>
+      </w:r>
+    </w:p>
+    <w:p>
+      <w:pPr>
+        <w:rPr>
+          <w:rFonts w:cstheme="minorHAnsi"/>
+          <w:sz w:val="24"/>
+          <w:szCs w:val="24"/>
+        </w:rPr>
+      </w:pPr>
+      <w:r>
+        <w:rPr>
+          <w:rFonts w:cstheme="minorHAnsi"/>
+          <w:sz w:val="24"/>
+          <w:szCs w:val="24"/>
+        </w:rPr>
+        <w:t>3º - Xamarin Studio – Substituido pelo VS.</w:t>
+      </w:r>
     </w:p>
     <w:sectPr>
       <w:pgSz w:w="11906" w:h="16838"/>

</xml_diff>

<commit_message>
[ALT] Configurando no IOS
</commit_message>
<xml_diff>
--- a/Tutorial/Ambiente.docx
+++ b/Tutorial/Ambiente.docx
@@ -21,7 +21,29 @@
           <w:sz w:val="28"/>
           <w:szCs w:val="28"/>
         </w:rPr>
-        <w:t>Instalando Xamarin no Visual Studio Community 2019</w:t>
+        <w:t xml:space="preserve">Instalando </w:t>
+      </w:r>
+      <w:proofErr w:type="spellStart"/>
+      <w:r>
+        <w:rPr>
+          <w:rFonts w:cstheme="minorHAnsi"/>
+          <w:b/>
+          <w:bCs/>
+          <w:sz w:val="28"/>
+          <w:szCs w:val="28"/>
+        </w:rPr>
+        <w:t>Xamarin</w:t>
+      </w:r>
+      <w:proofErr w:type="spellEnd"/>
+      <w:r>
+        <w:rPr>
+          <w:rFonts w:cstheme="minorHAnsi"/>
+          <w:b/>
+          <w:bCs/>
+          <w:sz w:val="28"/>
+          <w:szCs w:val="28"/>
+        </w:rPr>
+        <w:t xml:space="preserve"> no Visual Studio Community 2019</w:t>
       </w:r>
     </w:p>
     <w:p>
@@ -312,7 +334,25 @@
           <w:sz w:val="24"/>
           <w:szCs w:val="24"/>
         </w:rPr>
-        <w:t xml:space="preserve"> - Logar em sua conta (pode ser a da FURB), selecionar “Geral” na Configuração de Desenvolvimento. Selecione o </w:t>
+        <w:t xml:space="preserve"> - </w:t>
+      </w:r>
+      <w:proofErr w:type="spellStart"/>
+      <w:r>
+        <w:rPr>
+          <w:rFonts w:cstheme="minorHAnsi"/>
+          <w:sz w:val="24"/>
+          <w:szCs w:val="24"/>
+        </w:rPr>
+        <w:t>Logar</w:t>
+      </w:r>
+      <w:proofErr w:type="spellEnd"/>
+      <w:r>
+        <w:rPr>
+          <w:rFonts w:cstheme="minorHAnsi"/>
+          <w:sz w:val="24"/>
+          <w:szCs w:val="24"/>
+        </w:rPr>
+        <w:t xml:space="preserve"> em sua conta (pode ser a da FURB), selecionar “Geral” na Configuração de Desenvolvimento. Selecione o </w:t>
       </w:r>
       <w:r>
         <w:rPr>
@@ -411,6 +451,7 @@
       <w:r>
         <w:rPr>
           <w:rFonts w:cstheme="minorHAnsi"/>
+          <w:noProof/>
           <w:sz w:val="24"/>
           <w:szCs w:val="24"/>
         </w:rPr>
@@ -466,20 +507,39 @@
           <w:szCs w:val="24"/>
         </w:rPr>
         <w:lastRenderedPageBreak/>
-        <w:t>Para esse projeto estou usando o Nexus 5:</w:t>
-      </w:r>
-    </w:p>
-    <w:p>
-      <w:pPr>
-        <w:rPr>
-          <w:rFonts w:cstheme="minorHAnsi"/>
-          <w:sz w:val="24"/>
-          <w:szCs w:val="24"/>
-        </w:rPr>
-      </w:pPr>
-      <w:r>
-        <w:rPr>
-          <w:rFonts w:cstheme="minorHAnsi"/>
+        <w:t xml:space="preserve">Para esse projeto estou usando o </w:t>
+      </w:r>
+      <w:proofErr w:type="spellStart"/>
+      <w:r>
+        <w:rPr>
+          <w:rFonts w:cstheme="minorHAnsi"/>
+          <w:sz w:val="24"/>
+          <w:szCs w:val="24"/>
+        </w:rPr>
+        <w:t>Nexus</w:t>
+      </w:r>
+      <w:proofErr w:type="spellEnd"/>
+      <w:r>
+        <w:rPr>
+          <w:rFonts w:cstheme="minorHAnsi"/>
+          <w:sz w:val="24"/>
+          <w:szCs w:val="24"/>
+        </w:rPr>
+        <w:t xml:space="preserve"> 5:</w:t>
+      </w:r>
+    </w:p>
+    <w:p>
+      <w:pPr>
+        <w:rPr>
+          <w:rFonts w:cstheme="minorHAnsi"/>
+          <w:sz w:val="24"/>
+          <w:szCs w:val="24"/>
+        </w:rPr>
+      </w:pPr>
+      <w:r>
+        <w:rPr>
+          <w:rFonts w:cstheme="minorHAnsi"/>
+          <w:noProof/>
           <w:sz w:val="24"/>
           <w:szCs w:val="24"/>
         </w:rPr>
@@ -544,8 +604,8 @@
           <w:rFonts w:cstheme="minorHAnsi"/>
           <w:b/>
           <w:bCs/>
-          <w:sz w:val="24"/>
-          <w:szCs w:val="24"/>
+          <w:sz w:val="28"/>
+          <w:szCs w:val="28"/>
         </w:rPr>
       </w:pPr>
       <w:r>
@@ -553,61 +613,526 @@
           <w:rFonts w:cstheme="minorHAnsi"/>
           <w:b/>
           <w:bCs/>
-          <w:sz w:val="24"/>
-          <w:szCs w:val="24"/>
-        </w:rPr>
-        <w:t>Xamarin plataformas</w:t>
-      </w:r>
-    </w:p>
-    <w:p>
-      <w:pPr>
-        <w:rPr>
-          <w:rFonts w:cstheme="minorHAnsi"/>
-          <w:sz w:val="24"/>
-          <w:szCs w:val="24"/>
-        </w:rPr>
-      </w:pPr>
-      <w:r>
-        <w:rPr>
-          <w:rFonts w:cstheme="minorHAnsi"/>
-          <w:sz w:val="24"/>
-          <w:szCs w:val="24"/>
-        </w:rPr>
-        <w:t>1º - Xamarin Plataform – Subtituido pelo VS.</w:t>
-      </w:r>
-    </w:p>
-    <w:p>
-      <w:pPr>
-        <w:rPr>
-          <w:rFonts w:cstheme="minorHAnsi"/>
-          <w:sz w:val="24"/>
-          <w:szCs w:val="24"/>
-        </w:rPr>
-      </w:pPr>
-      <w:r>
-        <w:rPr>
-          <w:rFonts w:cstheme="minorHAnsi"/>
-          <w:sz w:val="24"/>
-          <w:szCs w:val="24"/>
-        </w:rPr>
-        <w:t>2º - Xanarin Test Cloud.</w:t>
-      </w:r>
-    </w:p>
-    <w:p>
-      <w:pPr>
-        <w:rPr>
-          <w:rFonts w:cstheme="minorHAnsi"/>
-          <w:sz w:val="24"/>
-          <w:szCs w:val="24"/>
-        </w:rPr>
-      </w:pPr>
-      <w:r>
-        <w:rPr>
-          <w:rFonts w:cstheme="minorHAnsi"/>
-          <w:sz w:val="24"/>
-          <w:szCs w:val="24"/>
-        </w:rPr>
-        <w:t>3º - Xamarin Studio – Substituido pelo VS.</w:t>
+          <w:sz w:val="28"/>
+          <w:szCs w:val="28"/>
+        </w:rPr>
+        <w:t>Sobre o IOS</w:t>
+      </w:r>
+    </w:p>
+    <w:p>
+      <w:pPr>
+        <w:rPr>
+          <w:rFonts w:cstheme="minorHAnsi"/>
+          <w:sz w:val="24"/>
+          <w:szCs w:val="24"/>
+        </w:rPr>
+      </w:pPr>
+      <w:r>
+        <w:rPr>
+          <w:rFonts w:cstheme="minorHAnsi"/>
+          <w:sz w:val="24"/>
+          <w:szCs w:val="24"/>
+        </w:rPr>
+        <w:t xml:space="preserve">Para poder testar no IOS é necessário ter um </w:t>
+      </w:r>
+      <w:proofErr w:type="spellStart"/>
+      <w:proofErr w:type="gramStart"/>
+      <w:r>
+        <w:rPr>
+          <w:rFonts w:cstheme="minorHAnsi"/>
+          <w:sz w:val="24"/>
+          <w:szCs w:val="24"/>
+        </w:rPr>
+        <w:t>macbook</w:t>
+      </w:r>
+      <w:proofErr w:type="spellEnd"/>
+      <w:r>
+        <w:rPr>
+          <w:rFonts w:cstheme="minorHAnsi"/>
+          <w:sz w:val="24"/>
+          <w:szCs w:val="24"/>
+        </w:rPr>
+        <w:t>(</w:t>
+      </w:r>
+      <w:proofErr w:type="gramEnd"/>
+      <w:r>
+        <w:rPr>
+          <w:rFonts w:cstheme="minorHAnsi"/>
+          <w:sz w:val="24"/>
+          <w:szCs w:val="24"/>
+        </w:rPr>
+        <w:t>ninguém da equipe possuiu para podermos testar)</w:t>
+      </w:r>
+    </w:p>
+    <w:p>
+      <w:pPr>
+        <w:rPr>
+          <w:rFonts w:cstheme="minorHAnsi"/>
+          <w:sz w:val="24"/>
+          <w:szCs w:val="24"/>
+        </w:rPr>
+      </w:pPr>
+      <w:r>
+        <w:rPr>
+          <w:rFonts w:cstheme="minorHAnsi"/>
+          <w:sz w:val="24"/>
+          <w:szCs w:val="24"/>
+        </w:rPr>
+        <w:drawing>
+          <wp:inline distT="0" distB="0" distL="0" distR="0" wp14:anchorId="7EB1CC62" wp14:editId="13EC0A11">
+            <wp:extent cx="5400040" cy="1645920"/>
+            <wp:effectExtent l="0" t="0" r="0" b="0"/>
+            <wp:docPr id="6" name="Imagem 6"/>
+            <wp:cNvGraphicFramePr>
+              <a:graphicFrameLocks xmlns:a="http://schemas.openxmlformats.org/drawingml/2006/main" noChangeAspect="1"/>
+            </wp:cNvGraphicFramePr>
+            <a:graphic xmlns:a="http://schemas.openxmlformats.org/drawingml/2006/main">
+              <a:graphicData uri="http://schemas.openxmlformats.org/drawingml/2006/picture">
+                <pic:pic xmlns:pic="http://schemas.openxmlformats.org/drawingml/2006/picture">
+                  <pic:nvPicPr>
+                    <pic:cNvPr id="1" name=""/>
+                    <pic:cNvPicPr/>
+                  </pic:nvPicPr>
+                  <pic:blipFill>
+                    <a:blip r:embed="rId10"/>
+                    <a:stretch>
+                      <a:fillRect/>
+                    </a:stretch>
+                  </pic:blipFill>
+                  <pic:spPr>
+                    <a:xfrm>
+                      <a:off x="0" y="0"/>
+                      <a:ext cx="5400040" cy="1645920"/>
+                    </a:xfrm>
+                    <a:prstGeom prst="rect">
+                      <a:avLst/>
+                    </a:prstGeom>
+                  </pic:spPr>
+                </pic:pic>
+              </a:graphicData>
+            </a:graphic>
+          </wp:inline>
+        </w:drawing>
+      </w:r>
+    </w:p>
+    <w:p>
+      <w:pPr>
+        <w:rPr>
+          <w:rFonts w:cstheme="minorHAnsi"/>
+          <w:sz w:val="24"/>
+          <w:szCs w:val="24"/>
+        </w:rPr>
+      </w:pPr>
+      <w:r>
+        <w:rPr>
+          <w:rFonts w:cstheme="minorHAnsi"/>
+          <w:sz w:val="24"/>
+          <w:szCs w:val="24"/>
+        </w:rPr>
+        <w:t xml:space="preserve">Achamos o </w:t>
+      </w:r>
+      <w:proofErr w:type="spellStart"/>
+      <w:r>
+        <w:rPr>
+          <w:rFonts w:cstheme="minorHAnsi"/>
+          <w:sz w:val="24"/>
+          <w:szCs w:val="24"/>
+        </w:rPr>
+        <w:t>Xamarin</w:t>
+      </w:r>
+      <w:proofErr w:type="spellEnd"/>
+      <w:r>
+        <w:rPr>
+          <w:rFonts w:cstheme="minorHAnsi"/>
+          <w:sz w:val="24"/>
+          <w:szCs w:val="24"/>
+        </w:rPr>
+        <w:t xml:space="preserve"> Live Player para poder simular o </w:t>
+      </w:r>
+      <w:proofErr w:type="spellStart"/>
+      <w:r>
+        <w:rPr>
+          <w:rFonts w:cstheme="minorHAnsi"/>
+          <w:sz w:val="24"/>
+          <w:szCs w:val="24"/>
+        </w:rPr>
+        <w:t>mac</w:t>
+      </w:r>
+      <w:proofErr w:type="spellEnd"/>
+      <w:r>
+        <w:rPr>
+          <w:rFonts w:cstheme="minorHAnsi"/>
+          <w:sz w:val="24"/>
+          <w:szCs w:val="24"/>
+        </w:rPr>
+        <w:t xml:space="preserve">, fomos no site e ele avisa que ele foi substituído pelo XAML </w:t>
+      </w:r>
+      <w:proofErr w:type="spellStart"/>
+      <w:r>
+        <w:rPr>
+          <w:rFonts w:cstheme="minorHAnsi"/>
+          <w:sz w:val="24"/>
+          <w:szCs w:val="24"/>
+        </w:rPr>
+        <w:t>Previewer</w:t>
+      </w:r>
+      <w:proofErr w:type="spellEnd"/>
+      <w:r>
+        <w:rPr>
+          <w:rFonts w:cstheme="minorHAnsi"/>
+          <w:sz w:val="24"/>
+          <w:szCs w:val="24"/>
+        </w:rPr>
+        <w:t xml:space="preserve"> no VS 2019(que é o que temos licença)</w:t>
+      </w:r>
+    </w:p>
+    <w:p>
+      <w:pPr>
+        <w:rPr>
+          <w:rFonts w:cstheme="minorHAnsi"/>
+          <w:sz w:val="24"/>
+          <w:szCs w:val="24"/>
+        </w:rPr>
+      </w:pPr>
+      <w:r>
+        <w:rPr>
+          <w:rFonts w:cstheme="minorHAnsi"/>
+          <w:sz w:val="24"/>
+          <w:szCs w:val="24"/>
+        </w:rPr>
+        <w:lastRenderedPageBreak/>
+        <w:drawing>
+          <wp:inline distT="0" distB="0" distL="0" distR="0" wp14:anchorId="0E199EE6" wp14:editId="5CA0E98B">
+            <wp:extent cx="5095875" cy="4644653"/>
+            <wp:effectExtent l="0" t="0" r="0" b="3810"/>
+            <wp:docPr id="8" name="Imagem 8"/>
+            <wp:cNvGraphicFramePr>
+              <a:graphicFrameLocks xmlns:a="http://schemas.openxmlformats.org/drawingml/2006/main" noChangeAspect="1"/>
+            </wp:cNvGraphicFramePr>
+            <a:graphic xmlns:a="http://schemas.openxmlformats.org/drawingml/2006/main">
+              <a:graphicData uri="http://schemas.openxmlformats.org/drawingml/2006/picture">
+                <pic:pic xmlns:pic="http://schemas.openxmlformats.org/drawingml/2006/picture">
+                  <pic:nvPicPr>
+                    <pic:cNvPr id="1" name=""/>
+                    <pic:cNvPicPr/>
+                  </pic:nvPicPr>
+                  <pic:blipFill>
+                    <a:blip r:embed="rId11"/>
+                    <a:stretch>
+                      <a:fillRect/>
+                    </a:stretch>
+                  </pic:blipFill>
+                  <pic:spPr>
+                    <a:xfrm>
+                      <a:off x="0" y="0"/>
+                      <a:ext cx="5125343" cy="4671512"/>
+                    </a:xfrm>
+                    <a:prstGeom prst="rect">
+                      <a:avLst/>
+                    </a:prstGeom>
+                  </pic:spPr>
+                </pic:pic>
+              </a:graphicData>
+            </a:graphic>
+          </wp:inline>
+        </w:drawing>
+      </w:r>
+    </w:p>
+    <w:p>
+      <w:pPr>
+        <w:rPr>
+          <w:rFonts w:cstheme="minorHAnsi"/>
+          <w:sz w:val="24"/>
+          <w:szCs w:val="24"/>
+        </w:rPr>
+      </w:pPr>
+      <w:r>
+        <w:rPr>
+          <w:rFonts w:cstheme="minorHAnsi"/>
+          <w:sz w:val="24"/>
+          <w:szCs w:val="24"/>
+        </w:rPr>
+        <w:t xml:space="preserve">No </w:t>
+      </w:r>
+      <w:proofErr w:type="spellStart"/>
+      <w:r>
+        <w:rPr>
+          <w:rFonts w:cstheme="minorHAnsi"/>
+          <w:sz w:val="24"/>
+          <w:szCs w:val="24"/>
+        </w:rPr>
+        <w:t>doc</w:t>
+      </w:r>
+      <w:proofErr w:type="spellEnd"/>
+      <w:r>
+        <w:rPr>
+          <w:rFonts w:cstheme="minorHAnsi"/>
+          <w:sz w:val="24"/>
+          <w:szCs w:val="24"/>
+        </w:rPr>
+        <w:t xml:space="preserve"> do XAML </w:t>
+      </w:r>
+      <w:proofErr w:type="spellStart"/>
+      <w:r>
+        <w:rPr>
+          <w:rFonts w:cstheme="minorHAnsi"/>
+          <w:sz w:val="24"/>
+          <w:szCs w:val="24"/>
+        </w:rPr>
+        <w:t>Previewer</w:t>
+      </w:r>
+      <w:proofErr w:type="spellEnd"/>
+      <w:r>
+        <w:rPr>
+          <w:rFonts w:cstheme="minorHAnsi"/>
+          <w:sz w:val="24"/>
+          <w:szCs w:val="24"/>
+        </w:rPr>
+        <w:t xml:space="preserve"> ele fala que temos que ter o Mac para poder utilizar o mesmo. Então para concluir a atividade focaremos no Android.</w:t>
+      </w:r>
+    </w:p>
+    <w:p>
+      <w:pPr>
+        <w:rPr>
+          <w:rFonts w:cstheme="minorHAnsi"/>
+          <w:sz w:val="24"/>
+          <w:szCs w:val="24"/>
+        </w:rPr>
+      </w:pPr>
+      <w:r>
+        <w:rPr>
+          <w:rFonts w:cstheme="minorHAnsi"/>
+          <w:sz w:val="24"/>
+          <w:szCs w:val="24"/>
+        </w:rPr>
+        <w:drawing>
+          <wp:inline distT="0" distB="0" distL="0" distR="0" wp14:anchorId="3765852F" wp14:editId="6F6D5D26">
+            <wp:extent cx="5400040" cy="2201545"/>
+            <wp:effectExtent l="0" t="0" r="0" b="8255"/>
+            <wp:docPr id="9" name="Imagem 9"/>
+            <wp:cNvGraphicFramePr>
+              <a:graphicFrameLocks xmlns:a="http://schemas.openxmlformats.org/drawingml/2006/main" noChangeAspect="1"/>
+            </wp:cNvGraphicFramePr>
+            <a:graphic xmlns:a="http://schemas.openxmlformats.org/drawingml/2006/main">
+              <a:graphicData uri="http://schemas.openxmlformats.org/drawingml/2006/picture">
+                <pic:pic xmlns:pic="http://schemas.openxmlformats.org/drawingml/2006/picture">
+                  <pic:nvPicPr>
+                    <pic:cNvPr id="1" name=""/>
+                    <pic:cNvPicPr/>
+                  </pic:nvPicPr>
+                  <pic:blipFill>
+                    <a:blip r:embed="rId12"/>
+                    <a:stretch>
+                      <a:fillRect/>
+                    </a:stretch>
+                  </pic:blipFill>
+                  <pic:spPr>
+                    <a:xfrm>
+                      <a:off x="0" y="0"/>
+                      <a:ext cx="5400040" cy="2201545"/>
+                    </a:xfrm>
+                    <a:prstGeom prst="rect">
+                      <a:avLst/>
+                    </a:prstGeom>
+                  </pic:spPr>
+                </pic:pic>
+              </a:graphicData>
+            </a:graphic>
+          </wp:inline>
+        </w:drawing>
+      </w:r>
+    </w:p>
+    <w:p>
+      <w:pPr>
+        <w:jc w:val="center"/>
+        <w:rPr>
+          <w:rFonts w:cstheme="minorHAnsi"/>
+          <w:b/>
+          <w:bCs/>
+          <w:sz w:val="28"/>
+          <w:szCs w:val="28"/>
+        </w:rPr>
+      </w:pPr>
+      <w:proofErr w:type="spellStart"/>
+      <w:r>
+        <w:rPr>
+          <w:rFonts w:cstheme="minorHAnsi"/>
+          <w:b/>
+          <w:bCs/>
+          <w:sz w:val="28"/>
+          <w:szCs w:val="28"/>
+        </w:rPr>
+        <w:t>Xamarin</w:t>
+      </w:r>
+      <w:proofErr w:type="spellEnd"/>
+      <w:r>
+        <w:rPr>
+          <w:rFonts w:cstheme="minorHAnsi"/>
+          <w:b/>
+          <w:bCs/>
+          <w:sz w:val="28"/>
+          <w:szCs w:val="28"/>
+        </w:rPr>
+        <w:t xml:space="preserve"> plataformas</w:t>
+      </w:r>
+    </w:p>
+    <w:p>
+      <w:pPr>
+        <w:rPr>
+          <w:rFonts w:cstheme="minorHAnsi"/>
+          <w:sz w:val="24"/>
+          <w:szCs w:val="24"/>
+        </w:rPr>
+      </w:pPr>
+      <w:r>
+        <w:rPr>
+          <w:rFonts w:cstheme="minorHAnsi"/>
+          <w:sz w:val="24"/>
+          <w:szCs w:val="24"/>
+        </w:rPr>
+        <w:t xml:space="preserve">1º - </w:t>
+      </w:r>
+      <w:proofErr w:type="spellStart"/>
+      <w:r>
+        <w:rPr>
+          <w:rFonts w:cstheme="minorHAnsi"/>
+          <w:sz w:val="24"/>
+          <w:szCs w:val="24"/>
+        </w:rPr>
+        <w:t>Xamarin</w:t>
+      </w:r>
+      <w:proofErr w:type="spellEnd"/>
+      <w:r>
+        <w:rPr>
+          <w:rFonts w:cstheme="minorHAnsi"/>
+          <w:sz w:val="24"/>
+          <w:szCs w:val="24"/>
+        </w:rPr>
+        <w:t xml:space="preserve"> </w:t>
+      </w:r>
+      <w:proofErr w:type="spellStart"/>
+      <w:r>
+        <w:rPr>
+          <w:rFonts w:cstheme="minorHAnsi"/>
+          <w:sz w:val="24"/>
+          <w:szCs w:val="24"/>
+        </w:rPr>
+        <w:t>Plataform</w:t>
+      </w:r>
+      <w:proofErr w:type="spellEnd"/>
+      <w:r>
+        <w:rPr>
+          <w:rFonts w:cstheme="minorHAnsi"/>
+          <w:sz w:val="24"/>
+          <w:szCs w:val="24"/>
+        </w:rPr>
+        <w:t xml:space="preserve"> – </w:t>
+      </w:r>
+      <w:proofErr w:type="spellStart"/>
+      <w:r>
+        <w:rPr>
+          <w:rFonts w:cstheme="minorHAnsi"/>
+          <w:sz w:val="24"/>
+          <w:szCs w:val="24"/>
+        </w:rPr>
+        <w:t>Subtituido</w:t>
+      </w:r>
+      <w:proofErr w:type="spellEnd"/>
+      <w:r>
+        <w:rPr>
+          <w:rFonts w:cstheme="minorHAnsi"/>
+          <w:sz w:val="24"/>
+          <w:szCs w:val="24"/>
+        </w:rPr>
+        <w:t xml:space="preserve"> pelo VS.</w:t>
+      </w:r>
+    </w:p>
+    <w:p>
+      <w:pPr>
+        <w:rPr>
+          <w:rFonts w:cstheme="minorHAnsi"/>
+          <w:sz w:val="24"/>
+          <w:szCs w:val="24"/>
+        </w:rPr>
+      </w:pPr>
+      <w:r>
+        <w:rPr>
+          <w:rFonts w:cstheme="minorHAnsi"/>
+          <w:sz w:val="24"/>
+          <w:szCs w:val="24"/>
+        </w:rPr>
+        <w:t xml:space="preserve">2º - </w:t>
+      </w:r>
+      <w:proofErr w:type="spellStart"/>
+      <w:r>
+        <w:rPr>
+          <w:rFonts w:cstheme="minorHAnsi"/>
+          <w:sz w:val="24"/>
+          <w:szCs w:val="24"/>
+        </w:rPr>
+        <w:t>Xanarin</w:t>
+      </w:r>
+      <w:proofErr w:type="spellEnd"/>
+      <w:r>
+        <w:rPr>
+          <w:rFonts w:cstheme="minorHAnsi"/>
+          <w:sz w:val="24"/>
+          <w:szCs w:val="24"/>
+        </w:rPr>
+        <w:t xml:space="preserve"> Test Cloud.</w:t>
+      </w:r>
+    </w:p>
+    <w:p>
+      <w:pPr>
+        <w:rPr>
+          <w:rFonts w:cstheme="minorHAnsi"/>
+          <w:sz w:val="24"/>
+          <w:szCs w:val="24"/>
+        </w:rPr>
+      </w:pPr>
+      <w:r>
+        <w:rPr>
+          <w:rFonts w:cstheme="minorHAnsi"/>
+          <w:sz w:val="24"/>
+          <w:szCs w:val="24"/>
+        </w:rPr>
+        <w:t xml:space="preserve">3º - </w:t>
+      </w:r>
+      <w:proofErr w:type="spellStart"/>
+      <w:r>
+        <w:rPr>
+          <w:rFonts w:cstheme="minorHAnsi"/>
+          <w:sz w:val="24"/>
+          <w:szCs w:val="24"/>
+        </w:rPr>
+        <w:t>Xamarin</w:t>
+      </w:r>
+      <w:proofErr w:type="spellEnd"/>
+      <w:r>
+        <w:rPr>
+          <w:rFonts w:cstheme="minorHAnsi"/>
+          <w:sz w:val="24"/>
+          <w:szCs w:val="24"/>
+        </w:rPr>
+        <w:t xml:space="preserve"> Studio – </w:t>
+      </w:r>
+      <w:proofErr w:type="spellStart"/>
+      <w:r>
+        <w:rPr>
+          <w:rFonts w:cstheme="minorHAnsi"/>
+          <w:sz w:val="24"/>
+          <w:szCs w:val="24"/>
+        </w:rPr>
+        <w:t>Substituido</w:t>
+      </w:r>
+      <w:proofErr w:type="spellEnd"/>
+      <w:r>
+        <w:rPr>
+          <w:rFonts w:cstheme="minorHAnsi"/>
+          <w:sz w:val="24"/>
+          <w:szCs w:val="24"/>
+        </w:rPr>
+        <w:t xml:space="preserve"> pelo VS.</w:t>
       </w:r>
     </w:p>
     <w:sectPr>

</xml_diff>

<commit_message>
[ALT] Tutorial para Xamarin iOS
</commit_message>
<xml_diff>
--- a/Tutorial/Ambiente.docx
+++ b/Tutorial/Ambiente.docx
@@ -663,26 +663,35 @@
         </w:rPr>
         <w:t>ninguém da equipe possuiu para podermos testar)</w:t>
       </w:r>
-    </w:p>
-    <w:p>
-      <w:pPr>
-        <w:rPr>
-          <w:rFonts w:cstheme="minorHAnsi"/>
-          <w:sz w:val="24"/>
-          <w:szCs w:val="24"/>
-        </w:rPr>
-      </w:pPr>
-      <w:r>
-        <w:rPr>
-          <w:rFonts w:cstheme="minorHAnsi"/>
+      <w:r>
+        <w:rPr>
+          <w:rFonts w:cstheme="minorHAnsi"/>
+          <w:sz w:val="24"/>
+          <w:szCs w:val="24"/>
+        </w:rPr>
+        <w:t xml:space="preserve"> ou usar o um serviço de virtualização</w:t>
+      </w:r>
+    </w:p>
+    <w:p>
+      <w:pPr>
+        <w:rPr>
+          <w:rFonts w:cstheme="minorHAnsi"/>
+          <w:sz w:val="24"/>
+          <w:szCs w:val="24"/>
+        </w:rPr>
+      </w:pPr>
+      <w:r>
+        <w:rPr>
+          <w:rFonts w:cstheme="minorHAnsi"/>
+          <w:noProof/>
           <w:sz w:val="24"/>
           <w:szCs w:val="24"/>
         </w:rPr>
         <w:drawing>
-          <wp:inline distT="0" distB="0" distL="0" distR="0" wp14:anchorId="7EB1CC62" wp14:editId="13EC0A11">
-            <wp:extent cx="5400040" cy="1645920"/>
+          <wp:inline distT="0" distB="0" distL="0" distR="0" wp14:anchorId="2CE713E6" wp14:editId="60C7973E">
+            <wp:extent cx="5105400" cy="3815841"/>
             <wp:effectExtent l="0" t="0" r="0" b="0"/>
-            <wp:docPr id="6" name="Imagem 6"/>
+            <wp:docPr id="7" name="Imagem 7"/>
             <wp:cNvGraphicFramePr>
               <a:graphicFrameLocks xmlns:a="http://schemas.openxmlformats.org/drawingml/2006/main" noChangeAspect="1"/>
             </wp:cNvGraphicFramePr>
@@ -702,7 +711,7 @@
                   <pic:spPr>
                     <a:xfrm>
                       <a:off x="0" y="0"/>
-                      <a:ext cx="5400040" cy="1645920"/>
+                      <a:ext cx="5144421" cy="3845006"/>
                     </a:xfrm>
                     <a:prstGeom prst="rect">
                       <a:avLst/>
@@ -726,86 +735,16 @@
       <w:r>
         <w:rPr>
           <w:rFonts w:cstheme="minorHAnsi"/>
-          <w:sz w:val="24"/>
-          <w:szCs w:val="24"/>
-        </w:rPr>
-        <w:t xml:space="preserve">Achamos o </w:t>
-      </w:r>
-      <w:proofErr w:type="spellStart"/>
-      <w:r>
-        <w:rPr>
-          <w:rFonts w:cstheme="minorHAnsi"/>
-          <w:sz w:val="24"/>
-          <w:szCs w:val="24"/>
-        </w:rPr>
-        <w:t>Xamarin</w:t>
-      </w:r>
-      <w:proofErr w:type="spellEnd"/>
-      <w:r>
-        <w:rPr>
-          <w:rFonts w:cstheme="minorHAnsi"/>
-          <w:sz w:val="24"/>
-          <w:szCs w:val="24"/>
-        </w:rPr>
-        <w:t xml:space="preserve"> Live Player para poder simular o </w:t>
-      </w:r>
-      <w:proofErr w:type="spellStart"/>
-      <w:r>
-        <w:rPr>
-          <w:rFonts w:cstheme="minorHAnsi"/>
-          <w:sz w:val="24"/>
-          <w:szCs w:val="24"/>
-        </w:rPr>
-        <w:t>mac</w:t>
-      </w:r>
-      <w:proofErr w:type="spellEnd"/>
-      <w:r>
-        <w:rPr>
-          <w:rFonts w:cstheme="minorHAnsi"/>
-          <w:sz w:val="24"/>
-          <w:szCs w:val="24"/>
-        </w:rPr>
-        <w:t xml:space="preserve">, fomos no site e ele avisa que ele foi substituído pelo XAML </w:t>
-      </w:r>
-      <w:proofErr w:type="spellStart"/>
-      <w:r>
-        <w:rPr>
-          <w:rFonts w:cstheme="minorHAnsi"/>
-          <w:sz w:val="24"/>
-          <w:szCs w:val="24"/>
-        </w:rPr>
-        <w:t>Previewer</w:t>
-      </w:r>
-      <w:proofErr w:type="spellEnd"/>
-      <w:r>
-        <w:rPr>
-          <w:rFonts w:cstheme="minorHAnsi"/>
-          <w:sz w:val="24"/>
-          <w:szCs w:val="24"/>
-        </w:rPr>
-        <w:t xml:space="preserve"> no VS 2019(que é o que temos licença)</w:t>
-      </w:r>
-    </w:p>
-    <w:p>
-      <w:pPr>
-        <w:rPr>
-          <w:rFonts w:cstheme="minorHAnsi"/>
-          <w:sz w:val="24"/>
-          <w:szCs w:val="24"/>
-        </w:rPr>
-      </w:pPr>
-      <w:r>
-        <w:rPr>
-          <w:rFonts w:cstheme="minorHAnsi"/>
+          <w:noProof/>
           <w:sz w:val="24"/>
           <w:szCs w:val="24"/>
         </w:rPr>
         <w:lastRenderedPageBreak/>
         <w:drawing>
-          <wp:inline distT="0" distB="0" distL="0" distR="0" wp14:anchorId="0E199EE6" wp14:editId="5CA0E98B">
-            <wp:extent cx="5095875" cy="4644653"/>
-            <wp:effectExtent l="0" t="0" r="0" b="3810"/>
-            <wp:docPr id="8" name="Imagem 8"/>
+          <wp:inline distT="0" distB="0" distL="0" distR="0" wp14:anchorId="56C3FAFB" wp14:editId="72424553">
+            <wp:extent cx="5400040" cy="6042660"/>
+            <wp:effectExtent l="0" t="0" r="0" b="0"/>
+            <wp:docPr id="10" name="Imagem 10"/>
             <wp:cNvGraphicFramePr>
               <a:graphicFrameLocks xmlns:a="http://schemas.openxmlformats.org/drawingml/2006/main" noChangeAspect="1"/>
             </wp:cNvGraphicFramePr>
@@ -825,7 +764,7 @@
                   <pic:spPr>
                     <a:xfrm>
                       <a:off x="0" y="0"/>
-                      <a:ext cx="5125343" cy="4671512"/>
+                      <a:ext cx="5400040" cy="6042660"/>
                     </a:xfrm>
                     <a:prstGeom prst="rect">
                       <a:avLst/>
@@ -852,7 +791,43 @@
           <w:sz w:val="24"/>
           <w:szCs w:val="24"/>
         </w:rPr>
-        <w:t xml:space="preserve">No </w:t>
+        <w:t xml:space="preserve">E para configurar o ambiente usamos o seguinte </w:t>
+      </w:r>
+      <w:hyperlink r:id="rId12" w:history="1">
+        <w:r>
+          <w:rPr>
+            <w:rStyle w:val="Hyperlink"/>
+            <w:rFonts w:cstheme="minorHAnsi"/>
+            <w:sz w:val="24"/>
+            <w:szCs w:val="24"/>
+          </w:rPr>
+          <w:t>link</w:t>
+        </w:r>
+      </w:hyperlink>
+      <w:r>
+        <w:rPr>
+          <w:rFonts w:cstheme="minorHAnsi"/>
+          <w:sz w:val="24"/>
+          <w:szCs w:val="24"/>
+        </w:rPr>
+        <w:t>.</w:t>
+      </w:r>
+    </w:p>
+    <w:p>
+      <w:pPr>
+        <w:rPr>
+          <w:rFonts w:cstheme="minorHAnsi"/>
+          <w:sz w:val="24"/>
+          <w:szCs w:val="24"/>
+        </w:rPr>
+      </w:pPr>
+      <w:r>
+        <w:rPr>
+          <w:rFonts w:cstheme="minorHAnsi"/>
+          <w:sz w:val="24"/>
+          <w:szCs w:val="24"/>
+        </w:rPr>
+        <w:t xml:space="preserve">Um tutorial básico do </w:t>
       </w:r>
       <w:proofErr w:type="spellStart"/>
       <w:r>
@@ -861,7 +836,7 @@
           <w:sz w:val="24"/>
           <w:szCs w:val="24"/>
         </w:rPr>
-        <w:t>doc</w:t>
+        <w:t>Xamarin</w:t>
       </w:r>
       <w:proofErr w:type="spellEnd"/>
       <w:r>
@@ -870,76 +845,26 @@
           <w:sz w:val="24"/>
           <w:szCs w:val="24"/>
         </w:rPr>
-        <w:t xml:space="preserve"> do XAML </w:t>
-      </w:r>
-      <w:proofErr w:type="spellStart"/>
-      <w:r>
-        <w:rPr>
-          <w:rFonts w:cstheme="minorHAnsi"/>
-          <w:sz w:val="24"/>
-          <w:szCs w:val="24"/>
-        </w:rPr>
-        <w:t>Previewer</w:t>
-      </w:r>
-      <w:proofErr w:type="spellEnd"/>
-      <w:r>
-        <w:rPr>
-          <w:rFonts w:cstheme="minorHAnsi"/>
-          <w:sz w:val="24"/>
-          <w:szCs w:val="24"/>
-        </w:rPr>
-        <w:t xml:space="preserve"> ele fala que temos que ter o Mac para poder utilizar o mesmo. Então para concluir a atividade focaremos no Android.</w:t>
-      </w:r>
-    </w:p>
-    <w:p>
-      <w:pPr>
-        <w:rPr>
-          <w:rFonts w:cstheme="minorHAnsi"/>
-          <w:sz w:val="24"/>
-          <w:szCs w:val="24"/>
-        </w:rPr>
-      </w:pPr>
-      <w:r>
-        <w:rPr>
-          <w:rFonts w:cstheme="minorHAnsi"/>
-          <w:sz w:val="24"/>
-          <w:szCs w:val="24"/>
-        </w:rPr>
-        <w:drawing>
-          <wp:inline distT="0" distB="0" distL="0" distR="0" wp14:anchorId="3765852F" wp14:editId="6F6D5D26">
-            <wp:extent cx="5400040" cy="2201545"/>
-            <wp:effectExtent l="0" t="0" r="0" b="8255"/>
-            <wp:docPr id="9" name="Imagem 9"/>
-            <wp:cNvGraphicFramePr>
-              <a:graphicFrameLocks xmlns:a="http://schemas.openxmlformats.org/drawingml/2006/main" noChangeAspect="1"/>
-            </wp:cNvGraphicFramePr>
-            <a:graphic xmlns:a="http://schemas.openxmlformats.org/drawingml/2006/main">
-              <a:graphicData uri="http://schemas.openxmlformats.org/drawingml/2006/picture">
-                <pic:pic xmlns:pic="http://schemas.openxmlformats.org/drawingml/2006/picture">
-                  <pic:nvPicPr>
-                    <pic:cNvPr id="1" name=""/>
-                    <pic:cNvPicPr/>
-                  </pic:nvPicPr>
-                  <pic:blipFill>
-                    <a:blip r:embed="rId12"/>
-                    <a:stretch>
-                      <a:fillRect/>
-                    </a:stretch>
-                  </pic:blipFill>
-                  <pic:spPr>
-                    <a:xfrm>
-                      <a:off x="0" y="0"/>
-                      <a:ext cx="5400040" cy="2201545"/>
-                    </a:xfrm>
-                    <a:prstGeom prst="rect">
-                      <a:avLst/>
-                    </a:prstGeom>
-                  </pic:spPr>
-                </pic:pic>
-              </a:graphicData>
-            </a:graphic>
-          </wp:inline>
-        </w:drawing>
+        <w:t xml:space="preserve"> para iOS no seguinte </w:t>
+      </w:r>
+      <w:hyperlink r:id="rId13" w:history="1">
+        <w:r>
+          <w:rPr>
+            <w:rStyle w:val="Hyperlink"/>
+            <w:rFonts w:cstheme="minorHAnsi"/>
+            <w:sz w:val="24"/>
+            <w:szCs w:val="24"/>
+          </w:rPr>
+          <w:t>link</w:t>
+        </w:r>
+      </w:hyperlink>
+      <w:r>
+        <w:rPr>
+          <w:rFonts w:cstheme="minorHAnsi"/>
+          <w:sz w:val="24"/>
+          <w:szCs w:val="24"/>
+        </w:rPr>
+        <w:t>.</w:t>
       </w:r>
     </w:p>
     <w:p>

</xml_diff>